<commit_message>
Polished other games and menu, bugfixes
</commit_message>
<xml_diff>
--- a/Lewis Rosier FMP pitch.docx
+++ b/Lewis Rosier FMP pitch.docx
@@ -25,29 +25,40 @@
     </w:p>
     <w:p>
       <w:r>
-        <w:t>The tar</w:t>
-      </w:r>
-      <w:r>
-        <w:t xml:space="preserve">get number of games is 100. They can be played in three modes: endless, which cycles through all games of a set difficulty until the player either quits or runs out of lives; challenge, which features increasing difficulties; and practice mode, where a specified game can be played as much as the player wants. Playing the game will earn a currency which can be used to purchase </w:t>
-      </w:r>
-      <w:r>
-        <w:t>games and difficulties for practice mode</w:t>
-      </w:r>
-      <w:r>
-        <w:t xml:space="preserve"> as well as some items to change up the gameplay</w:t>
-      </w:r>
-      <w:r>
-        <w:t>.</w:t>
-      </w:r>
+        <w:t xml:space="preserve">Ideally this project will act as a cumulation of </w:t>
+      </w:r>
+      <w:r>
+        <w:t>all</w:t>
+      </w:r>
+      <w:r>
+        <w:t xml:space="preserve"> the techniques I have learnt throughout the course. </w:t>
+      </w:r>
+      <w:r>
+        <w:t>It will act mostly as a portfolio piece so that I have more diverse projects to show off.</w:t>
+      </w:r>
+      <w:bookmarkStart w:id="0" w:name="_GoBack"/>
+      <w:bookmarkEnd w:id="0"/>
     </w:p>
     <w:p>
       <w:r>
-        <w:t xml:space="preserve">The game will be made in Unity, using GitHub for source control and Trello for project management. </w:t>
-      </w:r>
-      <w:bookmarkStart w:id="0" w:name="_GoBack"/>
-      <w:bookmarkEnd w:id="0"/>
-      <w:r>
-        <w:t xml:space="preserve">It </w:t>
+        <w:t>The tar</w:t>
+      </w:r>
+      <w:r>
+        <w:t xml:space="preserve">get number of games is 100. They can be played in three modes: endless, which cycles through all games of a set difficulty until the player either quits or runs out of lives; challenge, which features increasing difficulties; and practice mode, where a specified game can be played as much as the player wants. Playing the game will earn a currency which can be used to purchase </w:t>
+      </w:r>
+      <w:r>
+        <w:t>games and difficulties for practice mode</w:t>
+      </w:r>
+      <w:r>
+        <w:t xml:space="preserve"> as well as some items to change up the gameplay</w:t>
+      </w:r>
+      <w:r>
+        <w:t>.</w:t>
+      </w:r>
+    </w:p>
+    <w:p>
+      <w:r>
+        <w:t xml:space="preserve">The game will be made in Unity, using GitHub for source control and Trello for project management. It </w:t>
       </w:r>
       <w:r>
         <w:t xml:space="preserve">will be released for free </w:t>

</xml_diff>